<commit_message>
slight tweak to template
italics rather than boldface seems less shouty
</commit_message>
<xml_diff>
--- a/assets/submission-templates/acmc2020-performance-template.docx
+++ b/assets/submission-templates/acmc2020-performance-template.docx
@@ -124,19 +124,19 @@
       </w:pPr>
       <w:r>
         <w:rPr>
-          <w:b/>
+          <w:i/>
         </w:rPr>
-        <w:t xml:space="preserve">Note: a link to supporting material is required for performance/music or</w:t>
+        <w:t xml:space="preserve">note: a link to supporting material is required for performance/music or</w:t>
       </w:r>
       <w:r>
         <w:rPr>
-          <w:b/>
+          <w:i/>
         </w:rPr>
         <w:t xml:space="preserve"> </w:t>
       </w:r>
       <w:r>
         <w:rPr>
-          <w:b/>
+          <w:i/>
         </w:rPr>
         <w:t xml:space="preserve">installation submissions</w:t>
       </w:r>
@@ -209,19 +209,19 @@
       </w:pPr>
       <w:r>
         <w:rPr>
-          <w:b/>
+          <w:i/>
         </w:rPr>
-        <w:t xml:space="preserve">Note: all tech requirements are subject to available equipment and</w:t>
+        <w:t xml:space="preserve">note: all tech requirements are subject to available equipment and</w:t>
       </w:r>
       <w:r>
         <w:rPr>
-          <w:b/>
+          <w:i/>
         </w:rPr>
         <w:t xml:space="preserve"> </w:t>
       </w:r>
       <w:r>
         <w:rPr>
-          <w:b/>
+          <w:i/>
         </w:rPr>
         <w:t xml:space="preserve">venues</w:t>
       </w:r>

</xml_diff>